<commit_message>
Corrects letter size. Adds .doc templates. Version delivered at the office
</commit_message>
<xml_diff>
--- a/ResumoAlargado_PT.docx
+++ b/ResumoAlargado_PT.docx
@@ -5,27 +5,37 @@
     <w:p>
       <w:pPr>
         <w:pStyle w:val="Título"/>
-        <w:bidi w:val="0"/>
         <w:rPr>
           <w:b w:val="0"/>
           <w:bCs w:val="0"/>
+          <w:sz w:val="28"/>
+          <w:szCs w:val="28"/>
         </w:rPr>
       </w:pPr>
       <w:r>
         <w:rPr>
+          <w:sz w:val="28"/>
+          <w:szCs w:val="28"/>
           <w:rtl w:val="0"/>
+          <w:lang w:val="pt-PT"/>
         </w:rPr>
         <w:t>T</w:t>
       </w:r>
       <w:r>
         <w:rPr>
+          <w:sz w:val="28"/>
+          <w:szCs w:val="28"/>
           <w:rtl w:val="0"/>
+          <w:lang w:val="pt-PT"/>
         </w:rPr>
         <w:t>í</w:t>
       </w:r>
       <w:r>
         <w:rPr>
+          <w:sz w:val="28"/>
+          <w:szCs w:val="28"/>
           <w:rtl w:val="0"/>
+          <w:lang w:val="pt-PT"/>
         </w:rPr>
         <w:t xml:space="preserve">tulo </w:t>
       </w:r>
@@ -33,24 +43,74 @@
         <w:rPr>
           <w:b w:val="0"/>
           <w:bCs w:val="0"/>
+          <w:sz w:val="28"/>
+          <w:szCs w:val="28"/>
           <w:rtl w:val="0"/>
           <w:lang w:val="pt-PT"/>
         </w:rPr>
-        <w:t>………………………………………………………</w:t>
+        <w:t>……………</w:t>
       </w:r>
-    </w:p>
-    <w:p>
-      <w:pPr>
-        <w:pStyle w:val="Título"/>
+      <w:r>
         <w:rPr>
           <w:b w:val="0"/>
           <w:bCs w:val="0"/>
-        </w:rPr>
-      </w:pPr>
+          <w:sz w:val="28"/>
+          <w:szCs w:val="28"/>
+          <w:rtl w:val="0"/>
+          <w:lang w:val="pt-PT"/>
+        </w:rPr>
+        <w:t>(em portugu</w:t>
+      </w:r>
       <w:r>
         <w:rPr>
           <w:b w:val="0"/>
           <w:bCs w:val="0"/>
+          <w:sz w:val="28"/>
+          <w:szCs w:val="28"/>
+          <w:rtl w:val="0"/>
+          <w:lang w:val="pt-PT"/>
+        </w:rPr>
+        <w:t>ê</w:t>
+      </w:r>
+      <w:r>
+        <w:rPr>
+          <w:b w:val="0"/>
+          <w:bCs w:val="0"/>
+          <w:sz w:val="28"/>
+          <w:szCs w:val="28"/>
+          <w:rtl w:val="0"/>
+          <w:lang w:val="pt-PT"/>
+        </w:rPr>
+        <w:t>s)</w:t>
+      </w:r>
+      <w:r>
+        <w:rPr>
+          <w:b w:val="0"/>
+          <w:bCs w:val="0"/>
+          <w:sz w:val="28"/>
+          <w:szCs w:val="28"/>
+          <w:rtl w:val="0"/>
+          <w:lang w:val="pt-PT"/>
+        </w:rPr>
+        <w:t>…………</w:t>
+      </w:r>
+    </w:p>
+    <w:p>
+      <w:pPr>
+        <w:pStyle w:val="Título"/>
+        <w:rPr>
+          <w:b w:val="0"/>
+          <w:bCs w:val="0"/>
+          <w:sz w:val="28"/>
+          <w:szCs w:val="28"/>
+        </w:rPr>
+      </w:pPr>
+      <w:r>
+        <w:rPr>
+          <w:b w:val="0"/>
+          <w:bCs w:val="0"/>
+          <w:sz w:val="28"/>
+          <w:szCs w:val="28"/>
           <w:rtl w:val="0"/>
           <w:lang w:val="pt-PT"/>
         </w:rPr>
@@ -60,6 +120,8 @@
         <w:rPr>
           <w:b w:val="0"/>
           <w:bCs w:val="0"/>
+          <w:sz w:val="28"/>
+          <w:szCs w:val="28"/>
           <w:rtl w:val="0"/>
           <w:lang w:val="pt-PT"/>
         </w:rPr>
@@ -88,11 +150,15 @@
       <w:pPr>
         <w:pStyle w:val="Título"/>
         <w:rPr>
+          <w:sz w:val="32"/>
+          <w:szCs w:val="32"/>
           <w:u w:val="single"/>
         </w:rPr>
       </w:pPr>
       <w:r>
         <w:rPr>
+          <w:sz w:val="32"/>
+          <w:szCs w:val="32"/>
           <w:u w:val="single"/>
           <w:rtl w:val="0"/>
           <w:lang w:val="pt-PT"/>
@@ -386,11 +452,13 @@
     <w:p>
       <w:pPr>
         <w:pStyle w:val="Título"/>
-        <w:bidi w:val="0"/>
       </w:pPr>
       <w:r>
         <w:rPr>
+          <w:sz w:val="24"/>
+          <w:szCs w:val="24"/>
           <w:rtl w:val="0"/>
+          <w:lang w:val="pt-PT"/>
         </w:rPr>
         <w:t xml:space="preserve">Palavras-chave: </w:t>
       </w:r>
@@ -398,10 +466,12 @@
         <w:rPr>
           <w:b w:val="0"/>
           <w:bCs w:val="0"/>
+          <w:sz w:val="24"/>
+          <w:szCs w:val="24"/>
           <w:rtl w:val="0"/>
           <w:lang w:val="pt-PT"/>
         </w:rPr>
-        <w:t>5</w:t>
+        <w:t>5 palavras chave</w:t>
       </w:r>
     </w:p>
     <w:sectPr>

</xml_diff>

<commit_message>
Example files + identation
Adds Example files
Adds identation
</commit_message>
<xml_diff>
--- a/ResumoAlargado_PT.docx
+++ b/ResumoAlargado_PT.docx
@@ -6,38 +6,47 @@
       <w:pPr>
         <w:pStyle w:val="Título"/>
         <w:rPr>
+          <w:sz w:val="28"/>
+          <w:szCs w:val="28"/>
+        </w:rPr>
+      </w:pPr>
+      <w:r>
+        <w:rPr>
+          <w:sz w:val="28"/>
+          <w:szCs w:val="28"/>
+          <w:rtl w:val="0"/>
+          <w:lang w:val="pt-PT"/>
+        </w:rPr>
+        <w:t>T</w:t>
+      </w:r>
+      <w:r>
+        <w:rPr>
+          <w:sz w:val="28"/>
+          <w:szCs w:val="28"/>
+          <w:rtl w:val="0"/>
+          <w:lang w:val="pt-PT"/>
+        </w:rPr>
+        <w:t>í</w:t>
+      </w:r>
+      <w:r>
+        <w:rPr>
+          <w:sz w:val="28"/>
+          <w:szCs w:val="28"/>
+          <w:rtl w:val="0"/>
+          <w:lang w:val="pt-PT"/>
+        </w:rPr>
+        <w:t xml:space="preserve">tulo </w:t>
+      </w:r>
+      <w:r>
+        <w:rPr>
           <w:b w:val="0"/>
           <w:bCs w:val="0"/>
           <w:sz w:val="28"/>
           <w:szCs w:val="28"/>
-        </w:rPr>
-      </w:pPr>
-      <w:r>
-        <w:rPr>
-          <w:sz w:val="28"/>
-          <w:szCs w:val="28"/>
-          <w:rtl w:val="0"/>
-          <w:lang w:val="pt-PT"/>
-        </w:rPr>
-        <w:t>T</w:t>
-      </w:r>
-      <w:r>
-        <w:rPr>
-          <w:sz w:val="28"/>
-          <w:szCs w:val="28"/>
-          <w:rtl w:val="0"/>
-          <w:lang w:val="pt-PT"/>
-        </w:rPr>
-        <w:t>í</w:t>
-      </w:r>
-      <w:r>
-        <w:rPr>
-          <w:sz w:val="28"/>
-          <w:szCs w:val="28"/>
-          <w:rtl w:val="0"/>
-          <w:lang w:val="pt-PT"/>
-        </w:rPr>
-        <w:t xml:space="preserve">tulo </w:t>
+          <w:rtl w:val="0"/>
+          <w:lang w:val="pt-PT"/>
+        </w:rPr>
+        <w:t xml:space="preserve">Este </w:t>
       </w:r>
       <w:r>
         <w:rPr>
@@ -48,7 +57,7 @@
           <w:rtl w:val="0"/>
           <w:lang w:val="pt-PT"/>
         </w:rPr>
-        <w:t>……………</w:t>
+        <w:t xml:space="preserve">é </w:t>
       </w:r>
       <w:r>
         <w:rPr>
@@ -59,7 +68,7 @@
           <w:rtl w:val="0"/>
           <w:lang w:val="pt-PT"/>
         </w:rPr>
-        <w:t>(em portugu</w:t>
+        <w:t>o T</w:t>
       </w:r>
       <w:r>
         <w:rPr>
@@ -70,7 +79,7 @@
           <w:rtl w:val="0"/>
           <w:lang w:val="pt-PT"/>
         </w:rPr>
-        <w:t>ê</w:t>
+        <w:t>í</w:t>
       </w:r>
       <w:r>
         <w:rPr>
@@ -81,7 +90,7 @@
           <w:rtl w:val="0"/>
           <w:lang w:val="pt-PT"/>
         </w:rPr>
-        <w:t>s)</w:t>
+        <w:t>tulo da Tese em Portugu</w:t>
       </w:r>
       <w:r>
         <w:rPr>
@@ -92,47 +101,19 @@
           <w:rtl w:val="0"/>
           <w:lang w:val="pt-PT"/>
         </w:rPr>
-        <w:t>…………</w:t>
-      </w:r>
-    </w:p>
-    <w:p>
-      <w:pPr>
-        <w:pStyle w:val="Título"/>
+        <w:t>ê</w:t>
+      </w:r>
+      <w:r>
         <w:rPr>
           <w:b w:val="0"/>
           <w:bCs w:val="0"/>
           <w:sz w:val="28"/>
           <w:szCs w:val="28"/>
-        </w:rPr>
-      </w:pPr>
-      <w:r>
-        <w:rPr>
-          <w:b w:val="0"/>
-          <w:bCs w:val="0"/>
-          <w:sz w:val="28"/>
-          <w:szCs w:val="28"/>
-          <w:rtl w:val="0"/>
-          <w:lang w:val="pt-PT"/>
-        </w:rPr>
-        <w:t>……………………………………………………………</w:t>
-      </w:r>
-      <w:r>
-        <w:rPr>
-          <w:b w:val="0"/>
-          <w:bCs w:val="0"/>
-          <w:sz w:val="28"/>
-          <w:szCs w:val="28"/>
-          <w:rtl w:val="0"/>
-          <w:lang w:val="pt-PT"/>
-        </w:rPr>
-        <w:t>..</w:t>
-      </w:r>
-    </w:p>
-    <w:p>
-      <w:pPr>
-        <w:pStyle w:val="Corpo"/>
-        <w:bidi w:val="0"/>
-      </w:pPr>
+          <w:rtl w:val="0"/>
+          <w:lang w:val="pt-PT"/>
+        </w:rPr>
+        <w:t>s.</w:t>
+      </w:r>
     </w:p>
     <w:p>
       <w:pPr>
@@ -175,278 +156,572 @@
     <w:p>
       <w:pPr>
         <w:pStyle w:val="Corpo"/>
+        <w:ind w:firstLine="283"/>
+      </w:pPr>
+      <w:r>
+        <w:rPr>
+          <w:rtl w:val="0"/>
+          <w:lang w:val="es-ES_tradnl"/>
+        </w:rPr>
+        <w:t>Espac</w:t>
+      </w:r>
+      <w:r>
+        <w:rPr>
+          <w:rtl w:val="0"/>
+        </w:rPr>
+        <w:t>̧</w:t>
+      </w:r>
+      <w:r>
+        <w:rPr>
+          <w:rtl w:val="0"/>
+        </w:rPr>
+        <w:t>o</w:t>
+      </w:r>
+      <w:r>
+        <w:rPr>
+          <w:rtl w:val="0"/>
+          <w:lang w:val="pt-PT"/>
+        </w:rPr>
+        <w:t xml:space="preserve"> aconselhado</w:t>
+      </w:r>
+      <w:r>
+        <w:rPr>
+          <w:rtl w:val="0"/>
+        </w:rPr>
+        <w:t>: 1 1/2</w:t>
+      </w:r>
+    </w:p>
+    <w:p>
+      <w:pPr>
+        <w:pStyle w:val="Corpo"/>
+        <w:ind w:firstLine="283"/>
+      </w:pPr>
+      <w:r>
+        <w:rPr>
+          <w:rtl w:val="0"/>
+          <w:lang w:val="pt-PT"/>
+        </w:rPr>
+        <w:t xml:space="preserve">Este </w:t>
+      </w:r>
+      <w:r>
+        <w:rPr>
+          <w:rtl w:val="0"/>
+          <w:lang w:val="pt-PT"/>
+        </w:rPr>
+        <w:t xml:space="preserve">é </w:t>
+      </w:r>
+      <w:r>
+        <w:rPr>
+          <w:rtl w:val="0"/>
+          <w:lang w:val="pt-PT"/>
+        </w:rPr>
+        <w:t>o resumo do meu trabalho com entre</w:t>
+      </w:r>
+      <w:r>
+        <w:rPr>
+          <w:rtl w:val="0"/>
+        </w:rPr>
+        <w:t xml:space="preserve"> 1200 </w:t>
+      </w:r>
+      <w:r>
+        <w:rPr>
+          <w:rtl w:val="0"/>
+          <w:lang w:val="pt-PT"/>
+        </w:rPr>
+        <w:t>e</w:t>
+      </w:r>
+      <w:r>
+        <w:rPr>
+          <w:rtl w:val="0"/>
+          <w:lang w:val="pt-PT"/>
+        </w:rPr>
+        <w:t xml:space="preserve"> 1500 palavras</w:t>
+      </w:r>
+      <w:r>
+        <w:rPr>
+          <w:rtl w:val="0"/>
+          <w:lang w:val="pt-PT"/>
+        </w:rPr>
+        <w:t>.</w:t>
+      </w:r>
+    </w:p>
+    <w:p>
+      <w:pPr>
+        <w:pStyle w:val="Corpo"/>
+        <w:ind w:firstLine="283"/>
+      </w:pPr>
+    </w:p>
+    <w:p>
+      <w:pPr>
+        <w:pStyle w:val="Predefinidas"/>
+        <w:tabs>
+          <w:tab w:val="left" w:pos="850"/>
+          <w:tab w:val="left" w:pos="1700"/>
+          <w:tab w:val="left" w:pos="2550"/>
+          <w:tab w:val="left" w:pos="3400"/>
+          <w:tab w:val="left" w:pos="4250"/>
+          <w:tab w:val="left" w:pos="5100"/>
+          <w:tab w:val="left" w:pos="5950"/>
+          <w:tab w:val="left" w:pos="6800"/>
+          <w:tab w:val="left" w:pos="7650"/>
+          <w:tab w:val="left" w:pos="8500"/>
+        </w:tabs>
         <w:bidi w:val="0"/>
-      </w:pPr>
-      <w:r>
-        <w:rPr>
-          <w:rtl w:val="0"/>
-          <w:lang w:val="es-ES_tradnl"/>
-        </w:rPr>
-        <w:t>Espac</w:t>
-      </w:r>
-      <w:r>
-        <w:rPr>
-          <w:rtl w:val="0"/>
-        </w:rPr>
-        <w:t>̧</w:t>
-      </w:r>
-      <w:r>
-        <w:rPr>
-          <w:rtl w:val="0"/>
-        </w:rPr>
-        <w:t>o: 1 1/2</w:t>
-      </w:r>
-    </w:p>
-    <w:p>
-      <w:pPr>
-        <w:pStyle w:val="Corpo"/>
+        <w:ind w:left="0" w:right="0" w:firstLine="283"/>
+        <w:jc w:val="both"/>
+        <w:rPr>
+          <w:rtl w:val="0"/>
+        </w:rPr>
+      </w:pPr>
+      <w:r>
+        <w:rPr>
+          <w:rtl w:val="0"/>
+          <w:lang w:val="it-IT"/>
+        </w:rPr>
+        <w:t>Lorem ipsum dolor sit amet, consectetur adipiscing elit. Nam cursus, enim vitae vestibulum faucibus, orci nisi malesuada purus, at sodales est ante ac libero. Suspendisse viverra enim erat, quis finibus enim semper sed. Nam pharetra metus non aliquam venenatis. Curabitur cursus odio quam, nec faucibus magna pulvinar nec. Nullam a sollicitudin lorem. Mauris commodo lorem ac egestas vulputate. Integer eu aliquam nunc. Vivamus eu dui eleifend, molestie augue sed, dignissim erat.</w:t>
+      </w:r>
+    </w:p>
+    <w:p>
+      <w:pPr>
+        <w:pStyle w:val="Predefinidas"/>
+        <w:tabs>
+          <w:tab w:val="left" w:pos="850"/>
+          <w:tab w:val="left" w:pos="1700"/>
+          <w:tab w:val="left" w:pos="2550"/>
+          <w:tab w:val="left" w:pos="3400"/>
+          <w:tab w:val="left" w:pos="4250"/>
+          <w:tab w:val="left" w:pos="5100"/>
+          <w:tab w:val="left" w:pos="5950"/>
+          <w:tab w:val="left" w:pos="6800"/>
+          <w:tab w:val="left" w:pos="7650"/>
+          <w:tab w:val="left" w:pos="8500"/>
+        </w:tabs>
         <w:bidi w:val="0"/>
-      </w:pPr>
-      <w:r>
-        <w:rPr>
-          <w:rtl w:val="0"/>
-        </w:rPr>
-        <w:t>Nro</w:t>
-      </w:r>
-      <w:r>
-        <w:rPr>
-          <w:rtl w:val="0"/>
-        </w:rPr>
-        <w:t xml:space="preserve"> de palavras: 1200 a 1500 palavras</w:t>
-      </w:r>
-    </w:p>
-    <w:p>
-      <w:pPr>
-        <w:pStyle w:val="Corpo"/>
+        <w:ind w:left="0" w:right="0" w:firstLine="283"/>
+        <w:jc w:val="both"/>
+        <w:rPr>
+          <w:rtl w:val="0"/>
+        </w:rPr>
+      </w:pPr>
+      <w:r>
+        <w:rPr>
+          <w:rtl w:val="0"/>
+          <w:lang w:val="it-IT"/>
+        </w:rPr>
+        <w:t>Donec ac pellentesque orci. Etiam ultricies lorem eget consectetur ultricies. Morbi vitae risus viverra, imperdiet purus non, venenatis elit. Praesent at massa vel ipsum sodales vulputate. Proin vitae lectus id magna rhoncus auctor. Quisque facilisis sollicitudin purus a cursus. Suspendisse potenti. Cras ac nibh vitae magna malesuada congue ut nec ante. Nullam mauris tortor, cursus non luctus a, aliquet id sem. Sed libero felis, imperdiet non dolor in, faucibus consectetur sapien. Donec congue urna nibh, sed cursus odio ultricies eu. Suspendisse mattis mollis maximus. Quisque commodo neque ipsum, vel bibendum mauris efficitur vel. Nulla facilisi. Vivamus sed justo magna.</w:t>
+      </w:r>
+    </w:p>
+    <w:p>
+      <w:pPr>
+        <w:pStyle w:val="Predefinidas"/>
+        <w:tabs>
+          <w:tab w:val="left" w:pos="850"/>
+          <w:tab w:val="left" w:pos="1700"/>
+          <w:tab w:val="left" w:pos="2550"/>
+          <w:tab w:val="left" w:pos="3400"/>
+          <w:tab w:val="left" w:pos="4250"/>
+          <w:tab w:val="left" w:pos="5100"/>
+          <w:tab w:val="left" w:pos="5950"/>
+          <w:tab w:val="left" w:pos="6800"/>
+          <w:tab w:val="left" w:pos="7650"/>
+          <w:tab w:val="left" w:pos="8500"/>
+        </w:tabs>
         <w:bidi w:val="0"/>
-      </w:pPr>
-    </w:p>
-    <w:p>
-      <w:pPr>
-        <w:pStyle w:val="Corpo"/>
+        <w:ind w:left="0" w:right="0" w:firstLine="283"/>
+        <w:jc w:val="both"/>
+        <w:rPr>
+          <w:rtl w:val="0"/>
+        </w:rPr>
+      </w:pPr>
+      <w:r>
+        <w:rPr>
+          <w:rtl w:val="0"/>
+          <w:lang w:val="it-IT"/>
+        </w:rPr>
+        <w:t>Nulla pharetra leo et pulvinar vulputate. Donec rhoncus, sem sed hendrerit lobortis, ante lorem lobortis est, sagittis ullamcorper lectus eros eget eros. Nam rhoncus felis et massa pretium volutpat. Aliquam porttitor pulvinar risus, a porta purus. Nunc pulvinar maximus felis ac ultrices. Quisque viverra, neque nec volutpat cursus, tellus dui lacinia ligula, et luctus nisi ante ut eros. Proin et porttitor sem. Integer nulla ex, vestibulum nec est sed, mollis feugiat eros. Cras tincidunt ligula quis est blandit viverra. Nam quis ex velit.</w:t>
+      </w:r>
+    </w:p>
+    <w:p>
+      <w:pPr>
+        <w:pStyle w:val="Predefinidas"/>
+        <w:tabs>
+          <w:tab w:val="left" w:pos="850"/>
+          <w:tab w:val="left" w:pos="1700"/>
+          <w:tab w:val="left" w:pos="2550"/>
+          <w:tab w:val="left" w:pos="3400"/>
+          <w:tab w:val="left" w:pos="4250"/>
+          <w:tab w:val="left" w:pos="5100"/>
+          <w:tab w:val="left" w:pos="5950"/>
+          <w:tab w:val="left" w:pos="6800"/>
+          <w:tab w:val="left" w:pos="7650"/>
+          <w:tab w:val="left" w:pos="8500"/>
+        </w:tabs>
         <w:bidi w:val="0"/>
-      </w:pPr>
-    </w:p>
-    <w:p>
-      <w:pPr>
-        <w:pStyle w:val="Corpo"/>
+        <w:ind w:left="0" w:right="0" w:firstLine="283"/>
+        <w:jc w:val="both"/>
+        <w:rPr>
+          <w:rtl w:val="0"/>
+        </w:rPr>
+      </w:pPr>
+      <w:r>
+        <w:rPr>
+          <w:rtl w:val="0"/>
+          <w:lang w:val="it-IT"/>
+        </w:rPr>
+        <w:t>Curabitur sit amet fringilla libero. Phasellus ultricies augue at neque molestie, et facilisis diam molestie. Phasellus mattis augue ac lacus tincidunt pretium. Etiam cursus blandit sapien et vulputate. Phasellus odio est, hendrerit et porta vel, pretium nec leo. Vestibulum turpis dolor, sodales vel commodo sed, luctus vestibulum massa. Proin laoreet molestie turpis, id tincidunt libero ullamcorper vel. Sed sed elit et erat suscipit posuere. Quisque varius imperdiet dapibus. Fusce porttitor nec leo quis volutpat. Aliquam sed semper magna. Nulla egestas bibendum libero. Ut aliquet ligula nec magna sollicitudin tristique. Donec efficitur libero ac arcu tincidunt, ut luctus urna congue. Nullam ullamcorper fringilla urna, at iaculis nibh iaculis in. Donec sit amet felis semper mi elementum egestas.</w:t>
+      </w:r>
+    </w:p>
+    <w:p>
+      <w:pPr>
+        <w:pStyle w:val="Predefinidas"/>
+        <w:tabs>
+          <w:tab w:val="left" w:pos="850"/>
+          <w:tab w:val="left" w:pos="1700"/>
+          <w:tab w:val="left" w:pos="2550"/>
+          <w:tab w:val="left" w:pos="3400"/>
+          <w:tab w:val="left" w:pos="4250"/>
+          <w:tab w:val="left" w:pos="5100"/>
+          <w:tab w:val="left" w:pos="5950"/>
+          <w:tab w:val="left" w:pos="6800"/>
+          <w:tab w:val="left" w:pos="7650"/>
+          <w:tab w:val="left" w:pos="8500"/>
+        </w:tabs>
         <w:bidi w:val="0"/>
-      </w:pPr>
-    </w:p>
-    <w:p>
-      <w:pPr>
-        <w:pStyle w:val="Corpo"/>
+        <w:ind w:left="0" w:right="0" w:firstLine="283"/>
+        <w:jc w:val="both"/>
+        <w:rPr>
+          <w:rtl w:val="0"/>
+        </w:rPr>
+      </w:pPr>
+      <w:r>
+        <w:rPr>
+          <w:rtl w:val="0"/>
+          <w:lang w:val="it-IT"/>
+        </w:rPr>
+        <w:t>Etiam felis risus, dictum in fringilla ut, ultricies sed dui. Fusce malesuada fermentum porta. Proin a tortor pretium arcu tristique vulputate vitae eu erat. Nam at mi eu ligula tincidunt lobortis sit amet at leo. Pellentesque tempor consequat laoreet. Integer in tortor et felis dapibus porta. Duis erat nulla, semper at dictum ac, porttitor eu diam. Phasellus dui metus, pulvinar ut malesuada ac, semper vitae dui. Cras facilisis dui sed neque cursus, sed tristique elit pretium. Sed posuere semper nulla nec cursus. Maecenas interdum diam ut ipsum tincidunt porttitor.</w:t>
+      </w:r>
+    </w:p>
+    <w:p>
+      <w:pPr>
+        <w:pStyle w:val="Predefinidas"/>
+        <w:tabs>
+          <w:tab w:val="left" w:pos="850"/>
+          <w:tab w:val="left" w:pos="1700"/>
+          <w:tab w:val="left" w:pos="2550"/>
+          <w:tab w:val="left" w:pos="3400"/>
+          <w:tab w:val="left" w:pos="4250"/>
+          <w:tab w:val="left" w:pos="5100"/>
+          <w:tab w:val="left" w:pos="5950"/>
+          <w:tab w:val="left" w:pos="6800"/>
+          <w:tab w:val="left" w:pos="7650"/>
+          <w:tab w:val="left" w:pos="8500"/>
+        </w:tabs>
         <w:bidi w:val="0"/>
-      </w:pPr>
-    </w:p>
-    <w:p>
-      <w:pPr>
-        <w:pStyle w:val="Corpo"/>
+        <w:ind w:left="0" w:right="0" w:firstLine="283"/>
+        <w:jc w:val="both"/>
+        <w:rPr>
+          <w:rtl w:val="0"/>
+        </w:rPr>
+      </w:pPr>
+      <w:r>
+        <w:rPr>
+          <w:rtl w:val="0"/>
+          <w:lang w:val="it-IT"/>
+        </w:rPr>
+        <w:t>Nam condimentum semper sagittis. Aliquam vitae ipsum vel urna cursus eleifend sit amet sit amet nisi. Nunc sed luctus massa, in pharetra risus. Duis sagittis vitae ex varius pretium. Integer venenatis dignissim erat, id iaculis neque finibus a. Mauris pretium fringilla fringilla. Proin risus tortor, porttitor ac orci sit amet, maximus cursus erat. Proin diam nunc, dictum a lacus bibendum, congue suscipit lacus. Nunc suscipit quis leo sed bibendum. Ut ullamcorper sit amet elit sed varius. Suspendisse ac dolor et sem aliquam volutpat. Cras tempus semper nisi. Suspendisse finibus nisi non nibh imperdiet, et tristique massa efficitur. Nam mollis facilisis lacus at efficitur. Sed viverra sapien id eros finibus, vel dictum purus pretium.</w:t>
+      </w:r>
+    </w:p>
+    <w:p>
+      <w:pPr>
+        <w:pStyle w:val="Predefinidas"/>
+        <w:tabs>
+          <w:tab w:val="left" w:pos="850"/>
+          <w:tab w:val="left" w:pos="1700"/>
+          <w:tab w:val="left" w:pos="2550"/>
+          <w:tab w:val="left" w:pos="3400"/>
+          <w:tab w:val="left" w:pos="4250"/>
+          <w:tab w:val="left" w:pos="5100"/>
+          <w:tab w:val="left" w:pos="5950"/>
+          <w:tab w:val="left" w:pos="6800"/>
+          <w:tab w:val="left" w:pos="7650"/>
+          <w:tab w:val="left" w:pos="8500"/>
+        </w:tabs>
         <w:bidi w:val="0"/>
-      </w:pPr>
-    </w:p>
-    <w:p>
-      <w:pPr>
-        <w:pStyle w:val="Corpo"/>
+        <w:ind w:left="0" w:right="0" w:firstLine="283"/>
+        <w:jc w:val="both"/>
+        <w:rPr>
+          <w:rtl w:val="0"/>
+        </w:rPr>
+      </w:pPr>
+      <w:r>
+        <w:rPr>
+          <w:rtl w:val="0"/>
+          <w:lang w:val="it-IT"/>
+        </w:rPr>
+        <w:t>In varius massa erat, vel sodales neque lacinia ut. Maecenas sed pellentesque quam. In suscipit elit justo, id lobortis massa sagittis eget. Nunc vel nisl orci. Nunc vehicula mi diam, pharetra suscipit massa hendrerit vel. Suspendisse lorem libero, vestibulum eu eros quis, fermentum pellentesque ex. Phasellus ut semper risus, eu commodo ligula. In scelerisque enim eget suscipit tristique.</w:t>
+      </w:r>
+    </w:p>
+    <w:p>
+      <w:pPr>
+        <w:pStyle w:val="Predefinidas"/>
+        <w:tabs>
+          <w:tab w:val="left" w:pos="850"/>
+          <w:tab w:val="left" w:pos="1700"/>
+          <w:tab w:val="left" w:pos="2550"/>
+          <w:tab w:val="left" w:pos="3400"/>
+          <w:tab w:val="left" w:pos="4250"/>
+          <w:tab w:val="left" w:pos="5100"/>
+          <w:tab w:val="left" w:pos="5950"/>
+          <w:tab w:val="left" w:pos="6800"/>
+          <w:tab w:val="left" w:pos="7650"/>
+          <w:tab w:val="left" w:pos="8500"/>
+        </w:tabs>
         <w:bidi w:val="0"/>
-      </w:pPr>
-    </w:p>
-    <w:p>
-      <w:pPr>
-        <w:pStyle w:val="Corpo"/>
+        <w:ind w:left="0" w:right="0" w:firstLine="283"/>
+        <w:jc w:val="both"/>
+        <w:rPr>
+          <w:rtl w:val="0"/>
+        </w:rPr>
+      </w:pPr>
+      <w:r>
+        <w:rPr>
+          <w:rtl w:val="0"/>
+          <w:lang w:val="it-IT"/>
+        </w:rPr>
+        <w:t>Donec non dictum turpis. Mauris nec odio sit amet ligula mattis feugiat. Curabitur eget odio nec diam tempus luctus. Suspendisse est sapien, mattis at mauris non, iaculis aliquam sapien. Vivamus et mattis erat. Fusce in orci risus. Fusce eleifend commodo risus mattis pulvinar. Ut nec tincidunt sem. Quisque feugiat, dui at efficitur mattis, sem neque aliquet odio, tincidunt suscipit dui elit sit amet augue. Curabitur et nulla a tortor scelerisque ultrices. Praesent sapien ipsum, convallis at massa a, accumsan posuere tortor. In eget nunc varius, viverra ipsum id, cursus metus.</w:t>
+      </w:r>
+    </w:p>
+    <w:p>
+      <w:pPr>
+        <w:pStyle w:val="Predefinidas"/>
+        <w:tabs>
+          <w:tab w:val="left" w:pos="850"/>
+          <w:tab w:val="left" w:pos="1700"/>
+          <w:tab w:val="left" w:pos="2550"/>
+          <w:tab w:val="left" w:pos="3400"/>
+          <w:tab w:val="left" w:pos="4250"/>
+          <w:tab w:val="left" w:pos="5100"/>
+          <w:tab w:val="left" w:pos="5950"/>
+          <w:tab w:val="left" w:pos="6800"/>
+          <w:tab w:val="left" w:pos="7650"/>
+          <w:tab w:val="left" w:pos="8500"/>
+        </w:tabs>
         <w:bidi w:val="0"/>
-      </w:pPr>
-    </w:p>
-    <w:p>
-      <w:pPr>
-        <w:pStyle w:val="Corpo"/>
+        <w:ind w:left="0" w:right="0" w:firstLine="283"/>
+        <w:jc w:val="both"/>
+        <w:rPr>
+          <w:rtl w:val="0"/>
+        </w:rPr>
+      </w:pPr>
+      <w:r>
+        <w:rPr>
+          <w:rtl w:val="0"/>
+          <w:lang w:val="it-IT"/>
+        </w:rPr>
+        <w:t>Vestibulum laoreet libero at massa auctor cursus. Nunc consequat dui elit, volutpat efficitur libero mattis a. Aenean lacinia, arcu vitae tincidunt gravida, nunc nisl vestibulum arcu, quis dictum nisi metus et odio. Etiam nec justo in odio pulvinar laoreet vel at lacus. Integer sed quam eu massa cursus aliquet. Ut quam arcu, tristique at massa in, elementum scelerisque metus. Mauris rhoncus ullamcorper nisl vitae consequat. Nam scelerisque odio id elit porttitor placerat. Ut fringilla arcu leo, eget dictum quam porta sit amet.</w:t>
+      </w:r>
+    </w:p>
+    <w:p>
+      <w:pPr>
+        <w:pStyle w:val="Predefinidas"/>
+        <w:tabs>
+          <w:tab w:val="left" w:pos="850"/>
+          <w:tab w:val="left" w:pos="1700"/>
+          <w:tab w:val="left" w:pos="2550"/>
+          <w:tab w:val="left" w:pos="3400"/>
+          <w:tab w:val="left" w:pos="4250"/>
+          <w:tab w:val="left" w:pos="5100"/>
+          <w:tab w:val="left" w:pos="5950"/>
+          <w:tab w:val="left" w:pos="6800"/>
+          <w:tab w:val="left" w:pos="7650"/>
+          <w:tab w:val="left" w:pos="8500"/>
+        </w:tabs>
         <w:bidi w:val="0"/>
-      </w:pPr>
-    </w:p>
-    <w:p>
-      <w:pPr>
-        <w:pStyle w:val="Corpo"/>
+        <w:ind w:left="0" w:right="0" w:firstLine="283"/>
+        <w:jc w:val="both"/>
+        <w:rPr>
+          <w:rtl w:val="0"/>
+        </w:rPr>
+      </w:pPr>
+      <w:r>
+        <w:rPr>
+          <w:rtl w:val="0"/>
+          <w:lang w:val="it-IT"/>
+        </w:rPr>
+        <w:t>Nam cursus, diam vitae ornare dictum, purus libero pellentesque purus, a sagittis turpis quam at metus. Morbi id dapibus metus. Donec arcu eros, aliquam ac nisi ut, malesuada sagittis tortor. Duis sollicitudin, lectus ac dictum eleifend, sapien nulla dignissim libero, eget imperdiet lacus nibh eu neque. Curabitur euismod, metus sed porta volutpat, nunc mi condimentum ipsum, non euismod justo purus vitae lorem. Aliquam a dui feugiat, blandit lorem in, ornare lorem. Cras eget ullamcorper velit.</w:t>
+      </w:r>
+    </w:p>
+    <w:p>
+      <w:pPr>
+        <w:pStyle w:val="Predefinidas"/>
+        <w:tabs>
+          <w:tab w:val="left" w:pos="850"/>
+          <w:tab w:val="left" w:pos="1700"/>
+          <w:tab w:val="left" w:pos="2550"/>
+          <w:tab w:val="left" w:pos="3400"/>
+          <w:tab w:val="left" w:pos="4250"/>
+          <w:tab w:val="left" w:pos="5100"/>
+          <w:tab w:val="left" w:pos="5950"/>
+          <w:tab w:val="left" w:pos="6800"/>
+          <w:tab w:val="left" w:pos="7650"/>
+          <w:tab w:val="left" w:pos="8500"/>
+        </w:tabs>
         <w:bidi w:val="0"/>
-      </w:pPr>
-    </w:p>
-    <w:p>
-      <w:pPr>
-        <w:pStyle w:val="Corpo"/>
+        <w:ind w:left="0" w:right="0" w:firstLine="283"/>
+        <w:jc w:val="both"/>
+        <w:rPr>
+          <w:rtl w:val="0"/>
+        </w:rPr>
+      </w:pPr>
+      <w:r>
+        <w:rPr>
+          <w:rtl w:val="0"/>
+          <w:lang w:val="fr-FR"/>
+        </w:rPr>
+        <w:t>Curabitur tristique semper sapien, sed ultricies neque molestie a. Lorem ipsum dolor sit amet, consectetur adipiscing elit. Lorem ipsum dolor sit amet, consectetur adipiscing elit. Quisque ac felis sem. Curabitur quis tincidunt ipsum. Quisque laoreet eros nec sapien cursus mollis. Sed diam ipsum, lacinia sed ornare venenatis, consectetur at ipsum. Nullam suscipit augue scelerisque nulla ultrices condimentum.</w:t>
+      </w:r>
+    </w:p>
+    <w:p>
+      <w:pPr>
+        <w:pStyle w:val="Predefinidas"/>
+        <w:tabs>
+          <w:tab w:val="left" w:pos="850"/>
+          <w:tab w:val="left" w:pos="1700"/>
+          <w:tab w:val="left" w:pos="2550"/>
+          <w:tab w:val="left" w:pos="3400"/>
+          <w:tab w:val="left" w:pos="4250"/>
+          <w:tab w:val="left" w:pos="5100"/>
+          <w:tab w:val="left" w:pos="5950"/>
+          <w:tab w:val="left" w:pos="6800"/>
+          <w:tab w:val="left" w:pos="7650"/>
+          <w:tab w:val="left" w:pos="8500"/>
+        </w:tabs>
         <w:bidi w:val="0"/>
-      </w:pPr>
-    </w:p>
-    <w:p>
-      <w:pPr>
-        <w:pStyle w:val="Corpo"/>
+        <w:ind w:left="0" w:right="0" w:firstLine="283"/>
+        <w:jc w:val="both"/>
+        <w:rPr>
+          <w:rtl w:val="0"/>
+        </w:rPr>
+      </w:pPr>
+      <w:r>
+        <w:rPr>
+          <w:rtl w:val="0"/>
+          <w:lang w:val="pt-PT"/>
+        </w:rPr>
+        <w:t>Vivamus tristique enim at venenatis ornare. Fusce imperdiet posuere mi, ac porta eros gravida feugiat. Mauris tincidunt purus sed quam condimentum, eget facilisis massa eleifend. Aenean hendrerit, sem mollis lobortis condimentum, ligula massa euismod leo, quis pretium erat lorem quis mi. Pellentesque sit amet ligula ex. Aenean ut felis non dui malesuada scelerisque quis ut lectus. Duis blandit commodo quam, eu vestibulum enim.</w:t>
+      </w:r>
+    </w:p>
+    <w:p>
+      <w:pPr>
+        <w:pStyle w:val="Predefinidas"/>
+        <w:tabs>
+          <w:tab w:val="left" w:pos="850"/>
+          <w:tab w:val="left" w:pos="1700"/>
+          <w:tab w:val="left" w:pos="2550"/>
+          <w:tab w:val="left" w:pos="3400"/>
+          <w:tab w:val="left" w:pos="4250"/>
+          <w:tab w:val="left" w:pos="5100"/>
+          <w:tab w:val="left" w:pos="5950"/>
+          <w:tab w:val="left" w:pos="6800"/>
+          <w:tab w:val="left" w:pos="7650"/>
+          <w:tab w:val="left" w:pos="8500"/>
+        </w:tabs>
         <w:bidi w:val="0"/>
-      </w:pPr>
-    </w:p>
-    <w:p>
-      <w:pPr>
-        <w:pStyle w:val="Corpo"/>
+        <w:ind w:left="0" w:right="0" w:firstLine="283"/>
+        <w:jc w:val="both"/>
+        <w:rPr>
+          <w:rtl w:val="0"/>
+        </w:rPr>
+      </w:pPr>
+      <w:r>
+        <w:rPr>
+          <w:rtl w:val="0"/>
+          <w:lang w:val="it-IT"/>
+        </w:rPr>
+        <w:t>Sed ullamcorper leo orci, non ultrices sem dapibus non. Vivamus tincidunt at mi sit amet dignissim. Donec pretium tincidunt dictum. Nulla sollicitudin felis eu risus ornare ultricies. Donec commodo volutpat quam a egestas. Duis blandit ligula sed velit auctor gravida. Donec sed metus vitae arcu volutpat aliquet ut eget magna.</w:t>
+      </w:r>
+    </w:p>
+    <w:p>
+      <w:pPr>
+        <w:pStyle w:val="Predefinidas"/>
+        <w:tabs>
+          <w:tab w:val="left" w:pos="850"/>
+          <w:tab w:val="left" w:pos="1700"/>
+          <w:tab w:val="left" w:pos="2550"/>
+          <w:tab w:val="left" w:pos="3400"/>
+          <w:tab w:val="left" w:pos="4250"/>
+          <w:tab w:val="left" w:pos="5100"/>
+          <w:tab w:val="left" w:pos="5950"/>
+          <w:tab w:val="left" w:pos="6800"/>
+          <w:tab w:val="left" w:pos="7650"/>
+          <w:tab w:val="left" w:pos="8500"/>
+        </w:tabs>
         <w:bidi w:val="0"/>
-      </w:pPr>
-    </w:p>
-    <w:p>
-      <w:pPr>
-        <w:pStyle w:val="Corpo"/>
+        <w:ind w:left="0" w:right="0" w:firstLine="283"/>
+        <w:jc w:val="both"/>
+        <w:rPr>
+          <w:rtl w:val="0"/>
+        </w:rPr>
+      </w:pPr>
+      <w:r>
+        <w:rPr>
+          <w:rtl w:val="0"/>
+          <w:lang w:val="it-IT"/>
+        </w:rPr>
+        <w:t>Ut tellus nibh, finibus non dolor tristique, blandit vestibulum mi. Phasellus congue enim id ligula finibus, sed dapibus est elementum. Pellentesque nec nisl eleifend, dapibus eros non, posuere augue. Vivamus posuere risus ut justo vestibulum mollis. Class aptent taciti sociosqu ad litora torquent per conubia nostra, per inceptos himenaeos. Nulla consequat consectetur urna, fermentum scelerisque nunc vestibulum non. Cras quis erat fermentum, sollicitudin mi nec, porta augue. Interdum et malesuada fames ac ante ipsum primis in faucibus. Vivamus eleifend, velit eget suscipit interdum, lectus nunc vestibulum tortor, a placerat ipsum nunc id mi. Sed velit lorem, auctor sed laoreet gravida, egestas quis leo. Cras vel ultrices elit.</w:t>
+      </w:r>
+    </w:p>
+    <w:p>
+      <w:pPr>
+        <w:pStyle w:val="Predefinidas"/>
+        <w:tabs>
+          <w:tab w:val="left" w:pos="850"/>
+          <w:tab w:val="left" w:pos="1700"/>
+          <w:tab w:val="left" w:pos="2550"/>
+          <w:tab w:val="left" w:pos="3400"/>
+          <w:tab w:val="left" w:pos="4250"/>
+          <w:tab w:val="left" w:pos="5100"/>
+          <w:tab w:val="left" w:pos="5950"/>
+          <w:tab w:val="left" w:pos="6800"/>
+          <w:tab w:val="left" w:pos="7650"/>
+          <w:tab w:val="left" w:pos="8500"/>
+        </w:tabs>
         <w:bidi w:val="0"/>
-      </w:pPr>
-    </w:p>
-    <w:p>
-      <w:pPr>
-        <w:pStyle w:val="Corpo"/>
+        <w:ind w:left="0" w:right="0" w:firstLine="283"/>
+        <w:jc w:val="both"/>
+        <w:rPr>
+          <w:rtl w:val="0"/>
+        </w:rPr>
+      </w:pPr>
+      <w:r>
+        <w:rPr>
+          <w:rtl w:val="0"/>
+          <w:lang w:val="pt-PT"/>
+        </w:rPr>
+        <w:t>Curabitur turpis mauris, fermentum vitae aliquam quis, finibus pulvinar neque. Nunc consectetur laoreet dignissim. Etiam tincidunt laoreet tortor ut eleifend. Nulla non lacinia est, a aliquet eros. Aliquam fermentum lorem quis vulputate suscipit. Vestibulum ac dui sed dolor eleifend vestibulum. Nam auctor tincidunt neque eu pharetra. Sed.</w:t>
+      </w:r>
+    </w:p>
+    <w:p>
+      <w:pPr>
+        <w:pStyle w:val="Predefinidas"/>
+        <w:tabs>
+          <w:tab w:val="left" w:pos="850"/>
+          <w:tab w:val="left" w:pos="1700"/>
+          <w:tab w:val="left" w:pos="2550"/>
+          <w:tab w:val="left" w:pos="3400"/>
+          <w:tab w:val="left" w:pos="4250"/>
+          <w:tab w:val="left" w:pos="5100"/>
+          <w:tab w:val="left" w:pos="5950"/>
+          <w:tab w:val="left" w:pos="6800"/>
+          <w:tab w:val="left" w:pos="7650"/>
+          <w:tab w:val="left" w:pos="8500"/>
+        </w:tabs>
         <w:bidi w:val="0"/>
-      </w:pPr>
-    </w:p>
-    <w:p>
-      <w:pPr>
-        <w:pStyle w:val="Corpo"/>
-        <w:bidi w:val="0"/>
-      </w:pPr>
-    </w:p>
-    <w:p>
-      <w:pPr>
-        <w:pStyle w:val="Corpo"/>
-        <w:bidi w:val="0"/>
-      </w:pPr>
-    </w:p>
-    <w:p>
-      <w:pPr>
-        <w:pStyle w:val="Corpo"/>
-        <w:bidi w:val="0"/>
-      </w:pPr>
-    </w:p>
-    <w:p>
-      <w:pPr>
-        <w:pStyle w:val="Corpo"/>
-        <w:bidi w:val="0"/>
-      </w:pPr>
-    </w:p>
-    <w:p>
-      <w:pPr>
-        <w:pStyle w:val="Corpo"/>
-        <w:bidi w:val="0"/>
-      </w:pPr>
-    </w:p>
-    <w:p>
-      <w:pPr>
-        <w:pStyle w:val="Corpo"/>
-        <w:bidi w:val="0"/>
-      </w:pPr>
-    </w:p>
-    <w:p>
-      <w:pPr>
-        <w:pStyle w:val="Corpo"/>
-        <w:bidi w:val="0"/>
-      </w:pPr>
-    </w:p>
-    <w:p>
-      <w:pPr>
-        <w:pStyle w:val="Corpo"/>
-        <w:bidi w:val="0"/>
-      </w:pPr>
-    </w:p>
-    <w:p>
-      <w:pPr>
-        <w:pStyle w:val="Corpo"/>
-        <w:bidi w:val="0"/>
-      </w:pPr>
-    </w:p>
-    <w:p>
-      <w:pPr>
-        <w:pStyle w:val="Corpo"/>
-        <w:bidi w:val="0"/>
-      </w:pPr>
-    </w:p>
-    <w:p>
-      <w:pPr>
-        <w:pStyle w:val="Corpo"/>
-        <w:bidi w:val="0"/>
-      </w:pPr>
-    </w:p>
-    <w:p>
-      <w:pPr>
-        <w:pStyle w:val="Corpo"/>
-        <w:bidi w:val="0"/>
-      </w:pPr>
-    </w:p>
-    <w:p>
-      <w:pPr>
-        <w:pStyle w:val="Corpo"/>
-        <w:bidi w:val="0"/>
-      </w:pPr>
-    </w:p>
-    <w:p>
-      <w:pPr>
-        <w:pStyle w:val="Corpo"/>
-        <w:bidi w:val="0"/>
-      </w:pPr>
-    </w:p>
-    <w:p>
-      <w:pPr>
-        <w:pStyle w:val="Corpo"/>
-        <w:bidi w:val="0"/>
-      </w:pPr>
-    </w:p>
-    <w:p>
-      <w:pPr>
-        <w:pStyle w:val="Corpo"/>
-        <w:bidi w:val="0"/>
-      </w:pPr>
-    </w:p>
-    <w:p>
-      <w:pPr>
-        <w:pStyle w:val="Corpo"/>
-        <w:bidi w:val="0"/>
-      </w:pPr>
-    </w:p>
-    <w:p>
-      <w:pPr>
-        <w:pStyle w:val="Corpo"/>
-        <w:bidi w:val="0"/>
-      </w:pPr>
-    </w:p>
-    <w:p>
-      <w:pPr>
-        <w:pStyle w:val="Corpo"/>
-        <w:bidi w:val="0"/>
-      </w:pPr>
-    </w:p>
-    <w:p>
-      <w:pPr>
-        <w:pStyle w:val="Corpo"/>
-        <w:bidi w:val="0"/>
-      </w:pPr>
-    </w:p>
-    <w:p>
-      <w:pPr>
-        <w:pStyle w:val="Corpo"/>
-        <w:bidi w:val="0"/>
-      </w:pPr>
-    </w:p>
-    <w:p>
-      <w:pPr>
-        <w:pStyle w:val="Corpo"/>
-        <w:bidi w:val="0"/>
-      </w:pPr>
-    </w:p>
-    <w:p>
-      <w:pPr>
-        <w:pStyle w:val="Corpo"/>
-        <w:bidi w:val="0"/>
-      </w:pPr>
-    </w:p>
-    <w:p>
-      <w:pPr>
-        <w:pStyle w:val="Corpo"/>
-        <w:bidi w:val="0"/>
-      </w:pPr>
-    </w:p>
-    <w:p>
-      <w:pPr>
-        <w:pStyle w:val="Corpo"/>
-        <w:bidi w:val="0"/>
+        <w:ind w:left="0" w:right="0" w:firstLine="0"/>
+        <w:jc w:val="both"/>
+        <w:rPr>
+          <w:rtl w:val="0"/>
+        </w:rPr>
       </w:pPr>
     </w:p>
     <w:p>
@@ -471,7 +746,7 @@
           <w:rtl w:val="0"/>
           <w:lang w:val="pt-PT"/>
         </w:rPr>
-        <w:t>5 palavras chave</w:t>
+        <w:t>palavra-chave 1, palavra-chave 2, palavra-chave 3, palavra-chave 4, palavra-chave 5</w:t>
       </w:r>
     </w:p>
     <w:sectPr>
@@ -682,6 +957,44 @@
       <w:u w:val="none"/>
       <w:vertAlign w:val="baseline"/>
       <w:lang w:val="pt-PT"/>
+    </w:rPr>
+  </w:style>
+  <w:style w:type="paragraph" w:styleId="Predefinidas">
+    <w:name w:val="Predefinidas"/>
+    <w:next w:val="Predefinidas"/>
+    <w:pPr>
+      <w:keepNext w:val="0"/>
+      <w:keepLines w:val="0"/>
+      <w:pageBreakBefore w:val="0"/>
+      <w:widowControl w:val="1"/>
+      <w:shd w:val="clear" w:color="auto" w:fill="auto"/>
+      <w:suppressAutoHyphens w:val="0"/>
+      <w:bidi w:val="0"/>
+      <w:spacing w:before="0" w:after="0" w:line="240" w:lineRule="auto"/>
+      <w:ind w:left="0" w:right="0" w:firstLine="0"/>
+      <w:jc w:val="left"/>
+      <w:outlineLvl w:val="9"/>
+    </w:pPr>
+    <w:rPr>
+      <w:rFonts w:ascii="Helvetica" w:cs="Arial Unicode MS" w:hAnsi="Helvetica" w:eastAsia="Arial Unicode MS"/>
+      <w:b w:val="0"/>
+      <w:bCs w:val="0"/>
+      <w:i w:val="0"/>
+      <w:iCs w:val="0"/>
+      <w:caps w:val="0"/>
+      <w:smallCaps w:val="0"/>
+      <w:strike w:val="0"/>
+      <w:dstrike w:val="0"/>
+      <w:outline w:val="0"/>
+      <w:color w:val="000000"/>
+      <w:spacing w:val="0"/>
+      <w:kern w:val="0"/>
+      <w:position w:val="0"/>
+      <w:sz w:val="22"/>
+      <w:szCs w:val="22"/>
+      <w:u w:val="none"/>
+      <w:vertAlign w:val="baseline"/>
+      <w:lang w:val="it-IT"/>
     </w:rPr>
   </w:style>
 </w:styles>

</xml_diff>